<commit_message>
con un porritooo en la manoooo yo me lo liooooo
</commit_message>
<xml_diff>
--- a/TablasRainbow.docx
+++ b/TablasRainbow.docx
@@ -152,7 +152,13 @@
         <w:t xml:space="preserve">a que invertir el proceso </w:t>
       </w:r>
       <w:r>
-        <w:t>de cifrado es imposible y la única manera de obtener las contraseñas es mediante la fuerza bruta.</w:t>
+        <w:t xml:space="preserve">de cifrado es </w:t>
+      </w:r>
+      <w:r>
+        <w:t>muy difícil</w:t>
+      </w:r>
+      <w:r>
+        <w:t xml:space="preserve"> y la única manera de obtener las contraseñas es mediante la fuerza bruta.</w:t>
       </w:r>
       <w:r>
         <w:t xml:space="preserve"> </w:t>
@@ -161,7 +167,16 @@
         <w:t>En este trabajo v</w:t>
       </w:r>
       <w:r>
-        <w:t>amos a ver como apoyándonos en las tablas rainbow, podemos realizar fuerza bruta de una forma mucho más rápida y eficiente.</w:t>
+        <w:t>amos a ver com</w:t>
+      </w:r>
+      <w:r>
+        <w:t xml:space="preserve">o </w:t>
+      </w:r>
+      <w:r>
+        <w:t>apoyándonos en las tablas rainbow, podemos realizar fuerza bruta de una forma mucho más rápida y eficiente</w:t>
+      </w:r>
+      <w:r>
+        <w:t>.</w:t>
       </w:r>
     </w:p>
     <w:p>
@@ -212,18 +227,34 @@
         <w:jc w:val="both"/>
         <w:rPr>
           <w:b/>
-        </w:rPr>
-      </w:pPr>
-      <w:r>
-        <w:rPr>
-          <w:b/>
+          <w:sz w:val="24"/>
+          <w:szCs w:val="24"/>
+        </w:rPr>
+      </w:pPr>
+      <w:r>
+        <w:rPr>
+          <w:b/>
+          <w:sz w:val="24"/>
+          <w:szCs w:val="24"/>
         </w:rPr>
         <w:t>Definición</w:t>
       </w:r>
     </w:p>
     <w:p>
       <w:r>
-        <w:t>Las tablas rainbow, son</w:t>
+        <w:t xml:space="preserve">Las </w:t>
+      </w:r>
+      <w:r>
+        <w:t>T</w:t>
+      </w:r>
+      <w:r>
+        <w:t xml:space="preserve">ablas </w:t>
+      </w:r>
+      <w:r>
+        <w:t>R</w:t>
+      </w:r>
+      <w:r>
+        <w:t>ainbow, son</w:t>
       </w:r>
       <w:r>
         <w:t xml:space="preserve"> un tipo de tablas pregeneradas utilizadas para la obtención de contraseñas por medio de fuerza bruta que nos permiten ahorrar tiempo de ejecución sacrificando espacio en disco y memoria. Este tipo de tablas</w:t>
@@ -256,7 +287,19 @@
         <w:t xml:space="preserve">de ambas </w:t>
       </w:r>
       <w:r>
-        <w:t>en la función de resumen y reducción que representa la tabla rainbow.</w:t>
+        <w:t xml:space="preserve">en la función de resumen y reducción que representa la </w:t>
+      </w:r>
+      <w:r>
+        <w:t>T</w:t>
+      </w:r>
+      <w:r>
+        <w:t xml:space="preserve">abla </w:t>
+      </w:r>
+      <w:r>
+        <w:t>R</w:t>
+      </w:r>
+      <w:r>
+        <w:t>ainbow.</w:t>
       </w:r>
       <w:r>
         <w:t xml:space="preserve"> </w:t>
@@ -289,11 +332,15 @@
         </w:numPr>
         <w:rPr>
           <w:b/>
-        </w:rPr>
-      </w:pPr>
-      <w:r>
-        <w:rPr>
-          <w:b/>
+          <w:sz w:val="24"/>
+          <w:szCs w:val="24"/>
+        </w:rPr>
+      </w:pPr>
+      <w:r>
+        <w:rPr>
+          <w:b/>
+          <w:sz w:val="24"/>
+          <w:szCs w:val="24"/>
         </w:rPr>
         <w:t>Función Hash o de resumen</w:t>
       </w:r>
@@ -315,8 +362,6 @@
       <w:r>
         <w:t>, normalmente un texto plano, dando como resultado una salida alfanumérica de longitud fija, conocida como hash, que solo puede ser obtenida a través de esa misma entrada.</w:t>
       </w:r>
-      <w:bookmarkStart w:id="0" w:name="_GoBack"/>
-      <w:bookmarkEnd w:id="0"/>
     </w:p>
     <w:p>
       <w:pPr>
@@ -327,11 +372,15 @@
         </w:numPr>
         <w:rPr>
           <w:b/>
-        </w:rPr>
-      </w:pPr>
-      <w:r>
-        <w:rPr>
-          <w:b/>
+          <w:sz w:val="24"/>
+          <w:szCs w:val="24"/>
+        </w:rPr>
+      </w:pPr>
+      <w:r>
+        <w:rPr>
+          <w:b/>
+          <w:sz w:val="24"/>
+          <w:szCs w:val="24"/>
         </w:rPr>
         <w:t>Función de reducción</w:t>
       </w:r>
@@ -350,6 +399,12 @@
       <w:r>
         <w:t>.</w:t>
       </w:r>
+    </w:p>
+    <w:p>
+      <w:pPr>
+        <w:pStyle w:val="Prrafodelista"/>
+        <w:ind w:left="0"/>
+      </w:pPr>
     </w:p>
     <w:p>
       <w:pPr>
@@ -365,9 +420,182 @@
       <w:r>
         <w:rPr>
           <w:b/>
+          <w:sz w:val="24"/>
+          <w:szCs w:val="24"/>
         </w:rPr>
         <w:t>Funcionamiento</w:t>
       </w:r>
+    </w:p>
+    <w:p>
+      <w:pPr>
+        <w:pStyle w:val="Prrafodelista"/>
+        <w:numPr>
+          <w:ilvl w:val="0"/>
+          <w:numId w:val="5"/>
+        </w:numPr>
+        <w:ind w:left="708" w:hanging="708"/>
+        <w:rPr>
+          <w:b/>
+        </w:rPr>
+      </w:pPr>
+      <w:r>
+        <w:rPr>
+          <w:b/>
+        </w:rPr>
+        <w:t>C</w:t>
+      </w:r>
+      <w:r>
+        <w:rPr>
+          <w:b/>
+        </w:rPr>
+        <w:t>reación de Tablas Rainbow</w:t>
+      </w:r>
+    </w:p>
+    <w:p>
+      <w:pPr>
+        <w:pStyle w:val="Prrafodelista"/>
+        <w:ind w:left="0"/>
+      </w:pPr>
+      <w:r>
+        <w:t>Anteriormente h</w:t>
+      </w:r>
+      <w:r>
+        <w:t>emos dicho que las Tablas Rainbow</w:t>
+      </w:r>
+      <w:r>
+        <w:t xml:space="preserve"> almacenan pares de palabras en forma de palabra inicial y palabra final.  Pues bien, para la creación de dichas tablas se parte de una palabra inicial, que es un texto plano, y se le realiza una función de resumen obteniendo así su hash. Al hash que se obtiene se le aplica una función de reducción, dando lugar a otra palabra en texto plano a la cual se le volver</w:t>
+      </w:r>
+      <w:r>
+        <w:t>á</w:t>
+      </w:r>
+      <w:r>
+        <w:t xml:space="preserve"> a aplicar una función de reducción y así sucesivamente.</w:t>
+      </w:r>
+      <w:r>
+        <w:t xml:space="preserve"> Este proceso finaliza cuando se ha realizado unas 40.000 veces y lo único que </w:t>
+      </w:r>
+      <w:r>
+        <w:t xml:space="preserve">se </w:t>
+      </w:r>
+      <w:r>
+        <w:t>almacena es la palabra inicial y la final. De esta manera rápidamente nos podemos dar cuenta del enorme ahorro de memoria que se produce, ya que pasa de almacenar 40.000 palabras a únicamente la de entrada y salida.</w:t>
+      </w:r>
+      <w:r>
+        <w:t xml:space="preserve"> Una vez obtenido el primer par de palabras este proceso se realizará con otra entrada distinta y así sucesivamente tantas veces como se desee. Una vez obtenidos todos los pares de palabras, se ordenan en orden alfabético </w:t>
+      </w:r>
+      <w:proofErr w:type="gramStart"/>
+      <w:r>
+        <w:t>de acuerdo al</w:t>
+      </w:r>
+      <w:proofErr w:type="gramEnd"/>
+      <w:r>
+        <w:t xml:space="preserve"> valor final</w:t>
+      </w:r>
+      <w:r>
+        <w:t xml:space="preserve">, permitiendo así realizar búsquedas binarias </w:t>
+      </w:r>
+      <w:r>
+        <w:t>que optimicen</w:t>
+      </w:r>
+      <w:r>
+        <w:t xml:space="preserve"> el trabajo.</w:t>
+      </w:r>
+      <w:r>
+        <w:t xml:space="preserve"> Cabe destacar que la tabla solo se genera una única vez y una vez generada ya se puede utilizar para la ruptura de múltiples hash.</w:t>
+      </w:r>
+    </w:p>
+    <w:p>
+      <w:pPr>
+        <w:pStyle w:val="Prrafodelista"/>
+        <w:numPr>
+          <w:ilvl w:val="0"/>
+          <w:numId w:val="6"/>
+        </w:numPr>
+        <w:rPr>
+          <w:b/>
+        </w:rPr>
+      </w:pPr>
+      <w:r>
+        <w:rPr>
+          <w:b/>
+        </w:rPr>
+        <w:t>Algoritmo</w:t>
+      </w:r>
+      <w:r>
+        <w:rPr>
+          <w:b/>
+        </w:rPr>
+        <w:t xml:space="preserve"> de las Tablas Rainbow</w:t>
+      </w:r>
+    </w:p>
+    <w:p>
+      <w:pPr>
+        <w:pStyle w:val="Prrafodelista"/>
+        <w:ind w:left="0"/>
+      </w:pPr>
+      <w:r>
+        <w:t xml:space="preserve">Ahora que ya sabemos como se crea una Tabla Rainbow, vamos a ver como ésta realizaría el proceso para la obtención de una clave mediante un hash.  El algoritmo que siguen estas tablas es el siguiente: </w:t>
+      </w:r>
+    </w:p>
+    <w:p>
+      <w:pPr>
+        <w:pStyle w:val="Prrafodelista"/>
+        <w:numPr>
+          <w:ilvl w:val="1"/>
+          <w:numId w:val="2"/>
+        </w:numPr>
+      </w:pPr>
+      <w:r>
+        <w:t>Se realiza una función de reducción sobre el hash que tenemos.</w:t>
+      </w:r>
+    </w:p>
+    <w:p>
+      <w:pPr>
+        <w:pStyle w:val="Prrafodelista"/>
+        <w:numPr>
+          <w:ilvl w:val="1"/>
+          <w:numId w:val="2"/>
+        </w:numPr>
+      </w:pPr>
+      <w:r>
+        <w:t>Se comprueba si la palabra obtenida se encuentra entre las palabras finales de la tabla. En caso afirmativo saltamos al paso cuarto.</w:t>
+      </w:r>
+    </w:p>
+    <w:p>
+      <w:pPr>
+        <w:pStyle w:val="Prrafodelista"/>
+        <w:numPr>
+          <w:ilvl w:val="1"/>
+          <w:numId w:val="2"/>
+        </w:numPr>
+      </w:pPr>
+      <w:r>
+        <w:t>En caso de que la palabra obtenida no se encuentre entre los valores finales de la tabla se le aplica la función de resumen y volvemos al primer paso.</w:t>
+      </w:r>
+      <w:bookmarkStart w:id="0" w:name="_GoBack"/>
+      <w:bookmarkEnd w:id="0"/>
+    </w:p>
+    <w:p>
+      <w:pPr>
+        <w:pStyle w:val="Prrafodelista"/>
+        <w:numPr>
+          <w:ilvl w:val="0"/>
+          <w:numId w:val="3"/>
+        </w:numPr>
+        <w:rPr>
+          <w:b/>
+        </w:rPr>
+      </w:pPr>
+      <w:proofErr w:type="spellStart"/>
+      <w:r>
+        <w:rPr>
+          <w:b/>
+          <w:sz w:val="24"/>
+          <w:szCs w:val="24"/>
+        </w:rPr>
+        <w:t>Cositis</w:t>
+      </w:r>
+      <w:proofErr w:type="spellEnd"/>
     </w:p>
     <w:p>
       <w:pPr>
@@ -390,7 +618,6 @@
           <w:sz w:val="28"/>
           <w:szCs w:val="28"/>
         </w:rPr>
-        <w:lastRenderedPageBreak/>
         <w:t>Conclusión</w:t>
       </w:r>
     </w:p>
@@ -701,13 +928,13 @@
 <file path=word/numbering.xml><?xml version="1.0" encoding="utf-8"?>
 <w:numbering xmlns:wpc="http://schemas.microsoft.com/office/word/2010/wordprocessingCanvas" xmlns:cx="http://schemas.microsoft.com/office/drawing/2014/chartex" xmlns:cx1="http://schemas.microsoft.com/office/drawing/2015/9/8/chartex" xmlns:cx2="http://schemas.microsoft.com/office/drawing/2015/10/21/chartex" xmlns:cx3="http://schemas.microsoft.com/office/drawing/2016/5/9/chartex" xmlns:cx4="http://schemas.microsoft.com/office/drawing/2016/5/10/chartex" xmlns:cx5="http://schemas.microsoft.com/office/drawing/2016/5/11/chartex" xmlns:cx6="http://schemas.microsoft.com/office/drawing/2016/5/12/chartex" xmlns:cx7="http://schemas.microsoft.com/office/drawing/2016/5/13/chartex" xmlns:cx8="http://schemas.microsoft.com/office/drawing/2016/5/14/chartex" xmlns:mc="http://schemas.openxmlformats.org/markup-compatibility/2006" xmlns:aink="http://schemas.microsoft.com/office/drawing/2016/ink" xmlns:am3d="http://schemas.microsoft.com/office/drawing/2017/model3d" xmlns:o="urn:schemas-microsoft-com:office:office" xmlns:r="http://schemas.openxmlformats.org/officeDocument/2006/relationships" xmlns:m="http://schemas.openxmlformats.org/officeDocument/2006/math" xmlns:v="urn:schemas-microsoft-com:vml" xmlns:wp14="http://schemas.microsoft.com/office/word/2010/wordprocessingDrawing" xmlns:wp="http://schemas.openxmlformats.org/drawingml/2006/wordprocessingDrawing" xmlns:w10="urn:schemas-microsoft-com:office:word" xmlns:w="http://schemas.openxmlformats.org/wordprocessingml/2006/main" xmlns:w14="http://schemas.microsoft.com/office/word/2010/wordml" xmlns:w15="http://schemas.microsoft.com/office/word/2012/wordml" xmlns:w16cid="http://schemas.microsoft.com/office/word/2016/wordml/cid" xmlns:w16se="http://schemas.microsoft.com/office/word/2015/wordml/symex" xmlns:wpg="http://schemas.microsoft.com/office/word/2010/wordprocessingGroup" xmlns:wpi="http://schemas.microsoft.com/office/word/2010/wordprocessingInk" xmlns:wne="http://schemas.microsoft.com/office/word/2006/wordml" xmlns:wps="http://schemas.microsoft.com/office/word/2010/wordprocessingShape" mc:Ignorable="w14 w15 w16se w16cid wp14">
   <w:abstractNum w:abstractNumId="0" w15:restartNumberingAfterBreak="0">
-    <w:nsid w:val="19493D0F"/>
+    <w:nsid w:val="1064794D"/>
     <w:multiLevelType w:val="hybridMultilevel"/>
-    <w:tmpl w:val="523C5EB0"/>
-    <w:lvl w:ilvl="0" w:tplc="0C0A000F">
-      <w:start w:val="1"/>
+    <w:tmpl w:val="6548F4FE"/>
+    <w:lvl w:ilvl="0" w:tplc="8B3C1872">
+      <w:start w:val="4"/>
       <w:numFmt w:val="decimal"/>
-      <w:lvlText w:val="%1."/>
+      <w:lvlText w:val="2.%1.1"/>
       <w:lvlJc w:val="left"/>
       <w:pPr>
         <w:ind w:left="360" w:hanging="360"/>
@@ -716,25 +943,111 @@
         <w:rFonts w:hint="default"/>
       </w:rPr>
     </w:lvl>
-    <w:lvl w:ilvl="1" w:tplc="D8ACF8DA">
+    <w:lvl w:ilvl="1" w:tplc="0C0A0019" w:tentative="1">
+      <w:start w:val="1"/>
+      <w:numFmt w:val="lowerLetter"/>
+      <w:lvlText w:val="%2."/>
+      <w:lvlJc w:val="left"/>
+      <w:pPr>
+        <w:ind w:left="1440" w:hanging="360"/>
+      </w:pPr>
+    </w:lvl>
+    <w:lvl w:ilvl="2" w:tplc="0C0A001B" w:tentative="1">
+      <w:start w:val="1"/>
+      <w:numFmt w:val="lowerRoman"/>
+      <w:lvlText w:val="%3."/>
+      <w:lvlJc w:val="right"/>
+      <w:pPr>
+        <w:ind w:left="2160" w:hanging="180"/>
+      </w:pPr>
+    </w:lvl>
+    <w:lvl w:ilvl="3" w:tplc="0C0A000F" w:tentative="1">
       <w:start w:val="1"/>
       <w:numFmt w:val="decimal"/>
-      <w:lvlText w:val="2.%2"/>
-      <w:lvlJc w:val="left"/>
-      <w:pPr>
-        <w:ind w:left="1080" w:hanging="360"/>
+      <w:lvlText w:val="%4."/>
+      <w:lvlJc w:val="left"/>
+      <w:pPr>
+        <w:ind w:left="2880" w:hanging="360"/>
+      </w:pPr>
+    </w:lvl>
+    <w:lvl w:ilvl="4" w:tplc="0C0A0019" w:tentative="1">
+      <w:start w:val="1"/>
+      <w:numFmt w:val="lowerLetter"/>
+      <w:lvlText w:val="%5."/>
+      <w:lvlJc w:val="left"/>
+      <w:pPr>
+        <w:ind w:left="3600" w:hanging="360"/>
+      </w:pPr>
+    </w:lvl>
+    <w:lvl w:ilvl="5" w:tplc="0C0A001B" w:tentative="1">
+      <w:start w:val="1"/>
+      <w:numFmt w:val="lowerRoman"/>
+      <w:lvlText w:val="%6."/>
+      <w:lvlJc w:val="right"/>
+      <w:pPr>
+        <w:ind w:left="4320" w:hanging="180"/>
+      </w:pPr>
+    </w:lvl>
+    <w:lvl w:ilvl="6" w:tplc="0C0A000F" w:tentative="1">
+      <w:start w:val="1"/>
+      <w:numFmt w:val="decimal"/>
+      <w:lvlText w:val="%7."/>
+      <w:lvlJc w:val="left"/>
+      <w:pPr>
+        <w:ind w:left="5040" w:hanging="360"/>
+      </w:pPr>
+    </w:lvl>
+    <w:lvl w:ilvl="7" w:tplc="0C0A0019" w:tentative="1">
+      <w:start w:val="1"/>
+      <w:numFmt w:val="lowerLetter"/>
+      <w:lvlText w:val="%8."/>
+      <w:lvlJc w:val="left"/>
+      <w:pPr>
+        <w:ind w:left="5760" w:hanging="360"/>
+      </w:pPr>
+    </w:lvl>
+    <w:lvl w:ilvl="8" w:tplc="0C0A001B" w:tentative="1">
+      <w:start w:val="1"/>
+      <w:numFmt w:val="lowerRoman"/>
+      <w:lvlText w:val="%9."/>
+      <w:lvlJc w:val="right"/>
+      <w:pPr>
+        <w:ind w:left="6480" w:hanging="180"/>
+      </w:pPr>
+    </w:lvl>
+  </w:abstractNum>
+  <w:abstractNum w:abstractNumId="1" w15:restartNumberingAfterBreak="0">
+    <w:nsid w:val="17204DD4"/>
+    <w:multiLevelType w:val="hybridMultilevel"/>
+    <w:tmpl w:val="F4366900"/>
+    <w:lvl w:ilvl="0" w:tplc="F03EFCFE">
+      <w:start w:val="4"/>
+      <w:numFmt w:val="decimal"/>
+      <w:lvlText w:val="2.%1"/>
+      <w:lvlJc w:val="left"/>
+      <w:pPr>
+        <w:ind w:left="360" w:hanging="360"/>
       </w:pPr>
       <w:rPr>
         <w:rFonts w:hint="default"/>
       </w:rPr>
     </w:lvl>
+    <w:lvl w:ilvl="1" w:tplc="0C0A0019" w:tentative="1">
+      <w:start w:val="1"/>
+      <w:numFmt w:val="lowerLetter"/>
+      <w:lvlText w:val="%2."/>
+      <w:lvlJc w:val="left"/>
+      <w:pPr>
+        <w:ind w:left="1440" w:hanging="360"/>
+      </w:pPr>
+    </w:lvl>
     <w:lvl w:ilvl="2" w:tplc="0C0A001B" w:tentative="1">
       <w:start w:val="1"/>
       <w:numFmt w:val="lowerRoman"/>
       <w:lvlText w:val="%3."/>
       <w:lvlJc w:val="right"/>
       <w:pPr>
-        <w:ind w:left="1800" w:hanging="180"/>
+        <w:ind w:left="2160" w:hanging="180"/>
       </w:pPr>
     </w:lvl>
     <w:lvl w:ilvl="3" w:tplc="0C0A000F" w:tentative="1">
@@ -743,7 +1056,7 @@
       <w:lvlText w:val="%4."/>
       <w:lvlJc w:val="left"/>
       <w:pPr>
-        <w:ind w:left="2520" w:hanging="360"/>
+        <w:ind w:left="2880" w:hanging="360"/>
       </w:pPr>
     </w:lvl>
     <w:lvl w:ilvl="4" w:tplc="0C0A0019" w:tentative="1">
@@ -752,7 +1065,7 @@
       <w:lvlText w:val="%5."/>
       <w:lvlJc w:val="left"/>
       <w:pPr>
-        <w:ind w:left="3240" w:hanging="360"/>
+        <w:ind w:left="3600" w:hanging="360"/>
       </w:pPr>
     </w:lvl>
     <w:lvl w:ilvl="5" w:tplc="0C0A001B" w:tentative="1">
@@ -761,7 +1074,7 @@
       <w:lvlText w:val="%6."/>
       <w:lvlJc w:val="right"/>
       <w:pPr>
-        <w:ind w:left="3960" w:hanging="180"/>
+        <w:ind w:left="4320" w:hanging="180"/>
       </w:pPr>
     </w:lvl>
     <w:lvl w:ilvl="6" w:tplc="0C0A000F" w:tentative="1">
@@ -770,7 +1083,7 @@
       <w:lvlText w:val="%7."/>
       <w:lvlJc w:val="left"/>
       <w:pPr>
-        <w:ind w:left="4680" w:hanging="360"/>
+        <w:ind w:left="5040" w:hanging="360"/>
       </w:pPr>
     </w:lvl>
     <w:lvl w:ilvl="7" w:tplc="0C0A0019" w:tentative="1">
@@ -779,7 +1092,7 @@
       <w:lvlText w:val="%8."/>
       <w:lvlJc w:val="left"/>
       <w:pPr>
-        <w:ind w:left="5400" w:hanging="360"/>
+        <w:ind w:left="5760" w:hanging="360"/>
       </w:pPr>
     </w:lvl>
     <w:lvl w:ilvl="8" w:tplc="0C0A001B" w:tentative="1">
@@ -788,18 +1101,18 @@
       <w:lvlText w:val="%9."/>
       <w:lvlJc w:val="right"/>
       <w:pPr>
-        <w:ind w:left="6120" w:hanging="180"/>
+        <w:ind w:left="6480" w:hanging="180"/>
       </w:pPr>
     </w:lvl>
   </w:abstractNum>
-  <w:abstractNum w:abstractNumId="1" w15:restartNumberingAfterBreak="0">
-    <w:nsid w:val="517E16B4"/>
+  <w:abstractNum w:abstractNumId="2" w15:restartNumberingAfterBreak="0">
+    <w:nsid w:val="19493D0F"/>
     <w:multiLevelType w:val="hybridMultilevel"/>
-    <w:tmpl w:val="C25608E2"/>
-    <w:lvl w:ilvl="0" w:tplc="D8ACF8DA">
+    <w:tmpl w:val="0F6C2026"/>
+    <w:lvl w:ilvl="0" w:tplc="0C0A000F">
       <w:start w:val="1"/>
       <w:numFmt w:val="decimal"/>
-      <w:lvlText w:val="2.%1"/>
+      <w:lvlText w:val="%1."/>
       <w:lvlJc w:val="left"/>
       <w:pPr>
         <w:ind w:left="360" w:hanging="360"/>
@@ -808,14 +1121,17 @@
         <w:rFonts w:hint="default"/>
       </w:rPr>
     </w:lvl>
-    <w:lvl w:ilvl="1" w:tplc="0C0A0019">
-      <w:start w:val="1"/>
-      <w:numFmt w:val="lowerLetter"/>
-      <w:lvlText w:val="%2."/>
+    <w:lvl w:ilvl="1" w:tplc="4F40E2D8">
+      <w:start w:val="1"/>
+      <w:numFmt w:val="ordinal"/>
+      <w:lvlText w:val="%2"/>
       <w:lvlJc w:val="left"/>
       <w:pPr>
         <w:ind w:left="1080" w:hanging="360"/>
       </w:pPr>
+      <w:rPr>
+        <w:rFonts w:hint="default"/>
+      </w:rPr>
     </w:lvl>
     <w:lvl w:ilvl="2" w:tplc="0C0A001B" w:tentative="1">
       <w:start w:val="1"/>
@@ -881,7 +1197,363 @@
       </w:pPr>
     </w:lvl>
   </w:abstractNum>
-  <w:abstractNum w:abstractNumId="2" w15:restartNumberingAfterBreak="0">
+  <w:abstractNum w:abstractNumId="3" w15:restartNumberingAfterBreak="0">
+    <w:nsid w:val="3577432D"/>
+    <w:multiLevelType w:val="hybridMultilevel"/>
+    <w:tmpl w:val="084CC0D6"/>
+    <w:lvl w:ilvl="0" w:tplc="56D6AE1C">
+      <w:start w:val="4"/>
+      <w:numFmt w:val="decimal"/>
+      <w:lvlText w:val="2.%1.2"/>
+      <w:lvlJc w:val="left"/>
+      <w:pPr>
+        <w:ind w:left="360" w:hanging="360"/>
+      </w:pPr>
+      <w:rPr>
+        <w:rFonts w:hint="default"/>
+      </w:rPr>
+    </w:lvl>
+    <w:lvl w:ilvl="1" w:tplc="0C0A0019" w:tentative="1">
+      <w:start w:val="1"/>
+      <w:numFmt w:val="lowerLetter"/>
+      <w:lvlText w:val="%2."/>
+      <w:lvlJc w:val="left"/>
+      <w:pPr>
+        <w:ind w:left="1440" w:hanging="360"/>
+      </w:pPr>
+    </w:lvl>
+    <w:lvl w:ilvl="2" w:tplc="0C0A001B" w:tentative="1">
+      <w:start w:val="1"/>
+      <w:numFmt w:val="lowerRoman"/>
+      <w:lvlText w:val="%3."/>
+      <w:lvlJc w:val="right"/>
+      <w:pPr>
+        <w:ind w:left="2160" w:hanging="180"/>
+      </w:pPr>
+    </w:lvl>
+    <w:lvl w:ilvl="3" w:tplc="0C0A000F" w:tentative="1">
+      <w:start w:val="1"/>
+      <w:numFmt w:val="decimal"/>
+      <w:lvlText w:val="%4."/>
+      <w:lvlJc w:val="left"/>
+      <w:pPr>
+        <w:ind w:left="2880" w:hanging="360"/>
+      </w:pPr>
+    </w:lvl>
+    <w:lvl w:ilvl="4" w:tplc="0C0A0019" w:tentative="1">
+      <w:start w:val="1"/>
+      <w:numFmt w:val="lowerLetter"/>
+      <w:lvlText w:val="%5."/>
+      <w:lvlJc w:val="left"/>
+      <w:pPr>
+        <w:ind w:left="3600" w:hanging="360"/>
+      </w:pPr>
+    </w:lvl>
+    <w:lvl w:ilvl="5" w:tplc="0C0A001B" w:tentative="1">
+      <w:start w:val="1"/>
+      <w:numFmt w:val="lowerRoman"/>
+      <w:lvlText w:val="%6."/>
+      <w:lvlJc w:val="right"/>
+      <w:pPr>
+        <w:ind w:left="4320" w:hanging="180"/>
+      </w:pPr>
+    </w:lvl>
+    <w:lvl w:ilvl="6" w:tplc="0C0A000F" w:tentative="1">
+      <w:start w:val="1"/>
+      <w:numFmt w:val="decimal"/>
+      <w:lvlText w:val="%7."/>
+      <w:lvlJc w:val="left"/>
+      <w:pPr>
+        <w:ind w:left="5040" w:hanging="360"/>
+      </w:pPr>
+    </w:lvl>
+    <w:lvl w:ilvl="7" w:tplc="0C0A0019" w:tentative="1">
+      <w:start w:val="1"/>
+      <w:numFmt w:val="lowerLetter"/>
+      <w:lvlText w:val="%8."/>
+      <w:lvlJc w:val="left"/>
+      <w:pPr>
+        <w:ind w:left="5760" w:hanging="360"/>
+      </w:pPr>
+    </w:lvl>
+    <w:lvl w:ilvl="8" w:tplc="0C0A001B" w:tentative="1">
+      <w:start w:val="1"/>
+      <w:numFmt w:val="lowerRoman"/>
+      <w:lvlText w:val="%9."/>
+      <w:lvlJc w:val="right"/>
+      <w:pPr>
+        <w:ind w:left="6480" w:hanging="180"/>
+      </w:pPr>
+    </w:lvl>
+  </w:abstractNum>
+  <w:abstractNum w:abstractNumId="4" w15:restartNumberingAfterBreak="0">
+    <w:nsid w:val="403574B2"/>
+    <w:multiLevelType w:val="hybridMultilevel"/>
+    <w:tmpl w:val="4BCC46C4"/>
+    <w:lvl w:ilvl="0" w:tplc="787C905C">
+      <w:start w:val="1"/>
+      <w:numFmt w:val="decimal"/>
+      <w:lvlText w:val="2.%1.1"/>
+      <w:lvlJc w:val="left"/>
+      <w:pPr>
+        <w:ind w:left="360" w:hanging="360"/>
+      </w:pPr>
+      <w:rPr>
+        <w:rFonts w:hint="default"/>
+      </w:rPr>
+    </w:lvl>
+    <w:lvl w:ilvl="1" w:tplc="0C0A0019" w:tentative="1">
+      <w:start w:val="1"/>
+      <w:numFmt w:val="lowerLetter"/>
+      <w:lvlText w:val="%2."/>
+      <w:lvlJc w:val="left"/>
+      <w:pPr>
+        <w:ind w:left="1440" w:hanging="360"/>
+      </w:pPr>
+    </w:lvl>
+    <w:lvl w:ilvl="2" w:tplc="0C0A001B" w:tentative="1">
+      <w:start w:val="1"/>
+      <w:numFmt w:val="lowerRoman"/>
+      <w:lvlText w:val="%3."/>
+      <w:lvlJc w:val="right"/>
+      <w:pPr>
+        <w:ind w:left="2160" w:hanging="180"/>
+      </w:pPr>
+    </w:lvl>
+    <w:lvl w:ilvl="3" w:tplc="0C0A000F" w:tentative="1">
+      <w:start w:val="1"/>
+      <w:numFmt w:val="decimal"/>
+      <w:lvlText w:val="%4."/>
+      <w:lvlJc w:val="left"/>
+      <w:pPr>
+        <w:ind w:left="2880" w:hanging="360"/>
+      </w:pPr>
+    </w:lvl>
+    <w:lvl w:ilvl="4" w:tplc="0C0A0019" w:tentative="1">
+      <w:start w:val="1"/>
+      <w:numFmt w:val="lowerLetter"/>
+      <w:lvlText w:val="%5."/>
+      <w:lvlJc w:val="left"/>
+      <w:pPr>
+        <w:ind w:left="3600" w:hanging="360"/>
+      </w:pPr>
+    </w:lvl>
+    <w:lvl w:ilvl="5" w:tplc="0C0A001B" w:tentative="1">
+      <w:start w:val="1"/>
+      <w:numFmt w:val="lowerRoman"/>
+      <w:lvlText w:val="%6."/>
+      <w:lvlJc w:val="right"/>
+      <w:pPr>
+        <w:ind w:left="4320" w:hanging="180"/>
+      </w:pPr>
+    </w:lvl>
+    <w:lvl w:ilvl="6" w:tplc="0C0A000F" w:tentative="1">
+      <w:start w:val="1"/>
+      <w:numFmt w:val="decimal"/>
+      <w:lvlText w:val="%7."/>
+      <w:lvlJc w:val="left"/>
+      <w:pPr>
+        <w:ind w:left="5040" w:hanging="360"/>
+      </w:pPr>
+    </w:lvl>
+    <w:lvl w:ilvl="7" w:tplc="0C0A0019" w:tentative="1">
+      <w:start w:val="1"/>
+      <w:numFmt w:val="lowerLetter"/>
+      <w:lvlText w:val="%8."/>
+      <w:lvlJc w:val="left"/>
+      <w:pPr>
+        <w:ind w:left="5760" w:hanging="360"/>
+      </w:pPr>
+    </w:lvl>
+    <w:lvl w:ilvl="8" w:tplc="0C0A001B" w:tentative="1">
+      <w:start w:val="1"/>
+      <w:numFmt w:val="lowerRoman"/>
+      <w:lvlText w:val="%9."/>
+      <w:lvlJc w:val="right"/>
+      <w:pPr>
+        <w:ind w:left="6480" w:hanging="180"/>
+      </w:pPr>
+    </w:lvl>
+  </w:abstractNum>
+  <w:abstractNum w:abstractNumId="5" w15:restartNumberingAfterBreak="0">
+    <w:nsid w:val="420456B8"/>
+    <w:multiLevelType w:val="hybridMultilevel"/>
+    <w:tmpl w:val="7E4E0F86"/>
+    <w:lvl w:ilvl="0" w:tplc="BBE603B2">
+      <w:start w:val="4"/>
+      <w:numFmt w:val="decimal"/>
+      <w:lvlText w:val="2.%1.2"/>
+      <w:lvlJc w:val="left"/>
+      <w:pPr>
+        <w:ind w:left="360" w:hanging="360"/>
+      </w:pPr>
+      <w:rPr>
+        <w:rFonts w:hint="default"/>
+      </w:rPr>
+    </w:lvl>
+    <w:lvl w:ilvl="1" w:tplc="0C0A0019" w:tentative="1">
+      <w:start w:val="1"/>
+      <w:numFmt w:val="lowerLetter"/>
+      <w:lvlText w:val="%2."/>
+      <w:lvlJc w:val="left"/>
+      <w:pPr>
+        <w:ind w:left="1440" w:hanging="360"/>
+      </w:pPr>
+    </w:lvl>
+    <w:lvl w:ilvl="2" w:tplc="0C0A001B" w:tentative="1">
+      <w:start w:val="1"/>
+      <w:numFmt w:val="lowerRoman"/>
+      <w:lvlText w:val="%3."/>
+      <w:lvlJc w:val="right"/>
+      <w:pPr>
+        <w:ind w:left="2160" w:hanging="180"/>
+      </w:pPr>
+    </w:lvl>
+    <w:lvl w:ilvl="3" w:tplc="0C0A000F" w:tentative="1">
+      <w:start w:val="1"/>
+      <w:numFmt w:val="decimal"/>
+      <w:lvlText w:val="%4."/>
+      <w:lvlJc w:val="left"/>
+      <w:pPr>
+        <w:ind w:left="2880" w:hanging="360"/>
+      </w:pPr>
+    </w:lvl>
+    <w:lvl w:ilvl="4" w:tplc="0C0A0019" w:tentative="1">
+      <w:start w:val="1"/>
+      <w:numFmt w:val="lowerLetter"/>
+      <w:lvlText w:val="%5."/>
+      <w:lvlJc w:val="left"/>
+      <w:pPr>
+        <w:ind w:left="3600" w:hanging="360"/>
+      </w:pPr>
+    </w:lvl>
+    <w:lvl w:ilvl="5" w:tplc="0C0A001B" w:tentative="1">
+      <w:start w:val="1"/>
+      <w:numFmt w:val="lowerRoman"/>
+      <w:lvlText w:val="%6."/>
+      <w:lvlJc w:val="right"/>
+      <w:pPr>
+        <w:ind w:left="4320" w:hanging="180"/>
+      </w:pPr>
+    </w:lvl>
+    <w:lvl w:ilvl="6" w:tplc="0C0A000F" w:tentative="1">
+      <w:start w:val="1"/>
+      <w:numFmt w:val="decimal"/>
+      <w:lvlText w:val="%7."/>
+      <w:lvlJc w:val="left"/>
+      <w:pPr>
+        <w:ind w:left="5040" w:hanging="360"/>
+      </w:pPr>
+    </w:lvl>
+    <w:lvl w:ilvl="7" w:tplc="0C0A0019" w:tentative="1">
+      <w:start w:val="1"/>
+      <w:numFmt w:val="lowerLetter"/>
+      <w:lvlText w:val="%8."/>
+      <w:lvlJc w:val="left"/>
+      <w:pPr>
+        <w:ind w:left="5760" w:hanging="360"/>
+      </w:pPr>
+    </w:lvl>
+    <w:lvl w:ilvl="8" w:tplc="0C0A001B" w:tentative="1">
+      <w:start w:val="1"/>
+      <w:numFmt w:val="lowerRoman"/>
+      <w:lvlText w:val="%9."/>
+      <w:lvlJc w:val="right"/>
+      <w:pPr>
+        <w:ind w:left="6480" w:hanging="180"/>
+      </w:pPr>
+    </w:lvl>
+  </w:abstractNum>
+  <w:abstractNum w:abstractNumId="6" w15:restartNumberingAfterBreak="0">
+    <w:nsid w:val="517E16B4"/>
+    <w:multiLevelType w:val="hybridMultilevel"/>
+    <w:tmpl w:val="181687CE"/>
+    <w:lvl w:ilvl="0" w:tplc="D8ACF8DA">
+      <w:start w:val="1"/>
+      <w:numFmt w:val="decimal"/>
+      <w:lvlText w:val="2.%1"/>
+      <w:lvlJc w:val="left"/>
+      <w:pPr>
+        <w:ind w:left="360" w:hanging="360"/>
+      </w:pPr>
+      <w:rPr>
+        <w:rFonts w:hint="default"/>
+      </w:rPr>
+    </w:lvl>
+    <w:lvl w:ilvl="1" w:tplc="0C0A0019">
+      <w:start w:val="1"/>
+      <w:numFmt w:val="lowerLetter"/>
+      <w:lvlText w:val="%2."/>
+      <w:lvlJc w:val="left"/>
+      <w:pPr>
+        <w:ind w:left="1080" w:hanging="360"/>
+      </w:pPr>
+    </w:lvl>
+    <w:lvl w:ilvl="2" w:tplc="0C0A001B" w:tentative="1">
+      <w:start w:val="1"/>
+      <w:numFmt w:val="lowerRoman"/>
+      <w:lvlText w:val="%3."/>
+      <w:lvlJc w:val="right"/>
+      <w:pPr>
+        <w:ind w:left="1800" w:hanging="180"/>
+      </w:pPr>
+    </w:lvl>
+    <w:lvl w:ilvl="3" w:tplc="0C0A000F" w:tentative="1">
+      <w:start w:val="1"/>
+      <w:numFmt w:val="decimal"/>
+      <w:lvlText w:val="%4."/>
+      <w:lvlJc w:val="left"/>
+      <w:pPr>
+        <w:ind w:left="2520" w:hanging="360"/>
+      </w:pPr>
+    </w:lvl>
+    <w:lvl w:ilvl="4" w:tplc="0C0A0019" w:tentative="1">
+      <w:start w:val="1"/>
+      <w:numFmt w:val="lowerLetter"/>
+      <w:lvlText w:val="%5."/>
+      <w:lvlJc w:val="left"/>
+      <w:pPr>
+        <w:ind w:left="3240" w:hanging="360"/>
+      </w:pPr>
+    </w:lvl>
+    <w:lvl w:ilvl="5" w:tplc="0C0A001B" w:tentative="1">
+      <w:start w:val="1"/>
+      <w:numFmt w:val="lowerRoman"/>
+      <w:lvlText w:val="%6."/>
+      <w:lvlJc w:val="right"/>
+      <w:pPr>
+        <w:ind w:left="3960" w:hanging="180"/>
+      </w:pPr>
+    </w:lvl>
+    <w:lvl w:ilvl="6" w:tplc="0C0A000F">
+      <w:start w:val="1"/>
+      <w:numFmt w:val="decimal"/>
+      <w:lvlText w:val="%7."/>
+      <w:lvlJc w:val="left"/>
+      <w:pPr>
+        <w:ind w:left="4680" w:hanging="360"/>
+      </w:pPr>
+    </w:lvl>
+    <w:lvl w:ilvl="7" w:tplc="0C0A0019" w:tentative="1">
+      <w:start w:val="1"/>
+      <w:numFmt w:val="lowerLetter"/>
+      <w:lvlText w:val="%8."/>
+      <w:lvlJc w:val="left"/>
+      <w:pPr>
+        <w:ind w:left="5400" w:hanging="360"/>
+      </w:pPr>
+    </w:lvl>
+    <w:lvl w:ilvl="8" w:tplc="0C0A001B" w:tentative="1">
+      <w:start w:val="1"/>
+      <w:numFmt w:val="lowerRoman"/>
+      <w:lvlText w:val="%9."/>
+      <w:lvlJc w:val="right"/>
+      <w:pPr>
+        <w:ind w:left="6120" w:hanging="180"/>
+      </w:pPr>
+    </w:lvl>
+  </w:abstractNum>
+  <w:abstractNum w:abstractNumId="7" w15:restartNumberingAfterBreak="0">
     <w:nsid w:val="6AFF1A10"/>
     <w:multiLevelType w:val="hybridMultilevel"/>
     <w:tmpl w:val="8BA6F03A"/>
@@ -971,12 +1643,27 @@
     </w:lvl>
   </w:abstractNum>
   <w:num w:numId="1">
+    <w:abstractNumId w:val="7"/>
+  </w:num>
+  <w:num w:numId="2">
     <w:abstractNumId w:val="2"/>
   </w:num>
-  <w:num w:numId="2">
+  <w:num w:numId="3">
+    <w:abstractNumId w:val="6"/>
+  </w:num>
+  <w:num w:numId="4">
+    <w:abstractNumId w:val="4"/>
+  </w:num>
+  <w:num w:numId="5">
     <w:abstractNumId w:val="0"/>
   </w:num>
-  <w:num w:numId="3">
+  <w:num w:numId="6">
+    <w:abstractNumId w:val="3"/>
+  </w:num>
+  <w:num w:numId="7">
+    <w:abstractNumId w:val="5"/>
+  </w:num>
+  <w:num w:numId="8">
     <w:abstractNumId w:val="1"/>
   </w:num>
 </w:numbering>

</xml_diff>

<commit_message>
sobrau, falta conclusión y resumen
</commit_message>
<xml_diff>
--- a/TablasRainbow.docx
+++ b/TablasRainbow.docx
@@ -823,6 +823,7 @@
         <w:ind w:left="0"/>
         <w:jc w:val="center"/>
       </w:pPr>
+      <w:bookmarkStart w:id="0" w:name="_GoBack"/>
       <w:r>
         <w:rPr>
           <w:noProof/>
@@ -881,6 +882,7 @@
           </wp:inline>
         </w:drawing>
       </w:r>
+      <w:bookmarkEnd w:id="0"/>
     </w:p>
     <w:p>
       <w:pPr>
@@ -987,7 +989,13 @@
         <w:t xml:space="preserve">Ahora ya podemos empezar con el ejemplo. Supongamos </w:t>
       </w:r>
       <w:r>
-        <w:t xml:space="preserve">que hemos conseguido acceder a la base de datos donde se almacenan las contraseñas de los usuarios de una aplicación y queremos saber la contraseña de un usuario en concreto. Para nuestra desgracia, las contraseñas se encuentran almacenadas en forma de hash, por lo que no podemos saber cuales son las verdaderas claves de los usuarios. Sin </w:t>
+        <w:t>que hemos conseguido acceder a la base de datos donde se almacenan las contraseñas de los usuarios de una aplicación y queremos saber la contraseña de un usuario en concreto</w:t>
+      </w:r>
+      <w:r>
+        <w:t>, en este caso del usuario “Pepe”</w:t>
+      </w:r>
+      <w:r>
+        <w:t xml:space="preserve">. Para nuestra desgracia, las contraseñas se encuentran almacenadas en forma de hash, por lo que no podemos saber cuales son las verdaderas claves de los usuarios. Sin </w:t>
       </w:r>
       <w:r>
         <w:t>embargo,</w:t>
@@ -1013,7 +1021,13 @@
         <w:t>,</w:t>
       </w:r>
       <w:r>
-        <w:t xml:space="preserve"> así que vamos a intentar obtener la clave del usuario seleccionado a través de ella. </w:t>
+        <w:t xml:space="preserve"> así que vamos a intentar obtener la clave del usuario </w:t>
+      </w:r>
+      <w:r>
+        <w:t>“Pepe”</w:t>
+      </w:r>
+      <w:r>
+        <w:t xml:space="preserve"> a través de ella. </w:t>
       </w:r>
     </w:p>
     <w:p>
@@ -1022,13 +1036,136 @@
         <w:ind w:left="0"/>
       </w:pPr>
       <w:r>
-        <w:t>Primero cogemos el hash que se corresponde al usuario. En este caso supongamos que es “41032E55”.  Le aplicamos una función de reducción y la palabra obtenida es “cateto”. Comprobamos</w:t>
-      </w:r>
-      <w:r>
-        <w:t xml:space="preserve"> si la palabra se encuentra entre las finales de la tabla y verificamos que no es así, así que le aplicamos una función hash obteniendo “0AB2291F”. Al hash obtenido le volvemos a aplicar una función de reducción y la palabra obtenida es “pazxca”. </w:t>
-      </w:r>
-      <w:bookmarkStart w:id="0" w:name="_GoBack"/>
-      <w:bookmarkEnd w:id="0"/>
+        <w:t>Primero cogemos el hash que se corresponde al usuario</w:t>
+      </w:r>
+      <w:r>
+        <w:t xml:space="preserve"> “Pepe”</w:t>
+      </w:r>
+      <w:r>
+        <w:t>. En este caso supongamos que es “41032E55”.  Le aplicamos una función de reducción y la palabra obtenida es “cateto”. Comprobamos</w:t>
+      </w:r>
+      <w:r>
+        <w:t xml:space="preserve"> si la palabra se encuentra entre las finales de la tabla y </w:t>
+      </w:r>
+      <w:r>
+        <w:t>nos damos cuenta de</w:t>
+      </w:r>
+      <w:r>
+        <w:t xml:space="preserve"> que no es así, </w:t>
+      </w:r>
+      <w:r>
+        <w:t>por lo</w:t>
+      </w:r>
+      <w:r>
+        <w:t xml:space="preserve"> que le aplicamos una función hash obteniendo “0AB2291F”. Al hash obtenido le volvemos a aplicar una función de reducción y la palabra </w:t>
+      </w:r>
+      <w:r>
+        <w:t>resultante</w:t>
+      </w:r>
+      <w:r>
+        <w:t xml:space="preserve"> es “pazxca”. </w:t>
+      </w:r>
+      <w:r>
+        <w:t xml:space="preserve">Comprobamos si esta palabra se encuentra entre las finales y así es. Ahora cogemos la clave inicial correspondiente a la final que acabamos de obtener, en este caso es “pttack” y le aplicamos una función hash dando lugar al hash “41032E55” </w:t>
+      </w:r>
+      <w:r>
+        <w:t>que,</w:t>
+      </w:r>
+      <w:r>
+        <w:t xml:space="preserve"> si nos fijamos, es el mismo hash que el inicial, por lo que podemos concluir que la clave del usuario “Pepe” es “</w:t>
+      </w:r>
+      <w:r>
+        <w:t>pttack</w:t>
+      </w:r>
+      <w:r>
+        <w:t xml:space="preserve">”. </w:t>
+      </w:r>
+    </w:p>
+    <w:p>
+      <w:pPr>
+        <w:pStyle w:val="Prrafodelista"/>
+        <w:ind w:left="0"/>
+      </w:pPr>
+      <w:r>
+        <w:t>Este proceso se puede ver más claro en la siguiente imagen:</w:t>
+      </w:r>
+    </w:p>
+    <w:p>
+      <w:pPr>
+        <w:pStyle w:val="Prrafodelista"/>
+        <w:ind w:left="0"/>
+      </w:pPr>
+    </w:p>
+    <w:p>
+      <w:pPr>
+        <w:pStyle w:val="Prrafodelista"/>
+        <w:ind w:left="0"/>
+        <w:jc w:val="center"/>
+      </w:pPr>
+      <w:r>
+        <w:rPr>
+          <w:noProof/>
+        </w:rPr>
+        <w:drawing>
+          <wp:inline distT="0" distB="0" distL="0" distR="0">
+            <wp:extent cx="4740051" cy="1188823"/>
+            <wp:effectExtent l="95250" t="95250" r="99060" b="87630"/>
+            <wp:docPr id="5" name="Imagen 5"/>
+            <wp:cNvGraphicFramePr>
+              <a:graphicFrameLocks xmlns:a="http://schemas.openxmlformats.org/drawingml/2006/main" noChangeAspect="1"/>
+            </wp:cNvGraphicFramePr>
+            <a:graphic xmlns:a="http://schemas.openxmlformats.org/drawingml/2006/main">
+              <a:graphicData uri="http://schemas.openxmlformats.org/drawingml/2006/picture">
+                <pic:pic xmlns:pic="http://schemas.openxmlformats.org/drawingml/2006/picture">
+                  <pic:nvPicPr>
+                    <pic:cNvPr id="5" name="phash.png"/>
+                    <pic:cNvPicPr/>
+                  </pic:nvPicPr>
+                  <pic:blipFill>
+                    <a:blip r:embed="rId9">
+                      <a:extLst>
+                        <a:ext uri="{28A0092B-C50C-407E-A947-70E740481C1C}">
+                          <a14:useLocalDpi xmlns:a14="http://schemas.microsoft.com/office/drawing/2010/main" val="0"/>
+                        </a:ext>
+                      </a:extLst>
+                    </a:blip>
+                    <a:stretch>
+                      <a:fillRect/>
+                    </a:stretch>
+                  </pic:blipFill>
+                  <pic:spPr>
+                    <a:xfrm>
+                      <a:off x="0" y="0"/>
+                      <a:ext cx="4740051" cy="1188823"/>
+                    </a:xfrm>
+                    <a:prstGeom prst="rect">
+                      <a:avLst/>
+                    </a:prstGeom>
+                    <a:ln w="88900" cap="sq" cmpd="thickThin">
+                      <a:solidFill>
+                        <a:srgbClr val="000000"/>
+                      </a:solidFill>
+                      <a:prstDash val="solid"/>
+                      <a:miter lim="800000"/>
+                    </a:ln>
+                    <a:effectLst>
+                      <a:innerShdw blurRad="76200">
+                        <a:srgbClr val="000000"/>
+                      </a:innerShdw>
+                    </a:effectLst>
+                  </pic:spPr>
+                </pic:pic>
+              </a:graphicData>
+            </a:graphic>
+          </wp:inline>
+        </w:drawing>
+      </w:r>
+    </w:p>
+    <w:p>
+      <w:pPr>
+        <w:pStyle w:val="Prrafodelista"/>
+        <w:ind w:left="0"/>
+      </w:pPr>
     </w:p>
     <w:p>
       <w:pPr>
@@ -1108,7 +1245,7 @@
       </w:pPr>
     </w:p>
     <w:sectPr>
-      <w:headerReference w:type="default" r:id="rId9"/>
+      <w:headerReference w:type="default" r:id="rId10"/>
       <w:pgSz w:w="11906" w:h="16838"/>
       <w:pgMar w:top="2100" w:right="991" w:bottom="1417" w:left="993" w:header="568" w:footer="708" w:gutter="0"/>
       <w:cols w:space="708"/>

</xml_diff>